<commit_message>
final draft of OPS
</commit_message>
<xml_diff>
--- a/amr21_OutlineProjectSpecification.docx
+++ b/amr21_OutlineProjectSpecification.docx
@@ -126,7 +126,21 @@
         <w:rPr>
           <w:b/>
         </w:rPr>
-        <w:t xml:space="preserve"> (Draft)</w:t>
+        <w:t xml:space="preserve"> </w:t>
+      </w:r>
+      <w:r>
+        <w:rPr>
+          <w:b/>
+        </w:rPr>
+        <w:t>(Release</w:t>
+      </w:r>
+      <w:bookmarkStart w:id="0" w:name="_GoBack"/>
+      <w:bookmarkEnd w:id="0"/>
+      <w:r>
+        <w:rPr>
+          <w:b/>
+        </w:rPr>
+        <w:t>)</w:t>
       </w:r>
     </w:p>
     <w:p>
@@ -360,10 +374,10 @@
         <w:t>.</w:t>
       </w:r>
       <w:r>
-        <w:t xml:space="preserve"> 1.4 million people rely on Welsh Water for safe drinking water in Wales </w:t>
-      </w:r>
-      <w:r>
-        <w:t>by</w:t>
+        <w:t xml:space="preserve"> 1.4 million people rely on Welsh Water for safe drinking water in Wales</w:t>
+      </w:r>
+      <w:r>
+        <w:t xml:space="preserve"> through their work of</w:t>
       </w:r>
       <w:r>
         <w:t xml:space="preserve"> manag</w:t>
@@ -386,7 +400,13 @@
     </w:p>
     <w:p>
       <w:r>
-        <w:t>An immediate reaction is required from Kate to events as they occur at any time of the day in the interest of public safety.</w:t>
+        <w:t xml:space="preserve">An immediate reaction is required from </w:t>
+      </w:r>
+      <w:r>
+        <w:t>Dr Martin</w:t>
+      </w:r>
+      <w:r>
+        <w:t xml:space="preserve"> to events as they occur at any time of the day in the interest of public safety.</w:t>
       </w:r>
       <w:r>
         <w:t xml:space="preserve"> </w:t>
@@ -445,20 +465,168 @@
         </w:rPr>
       </w:pPr>
       <w:r>
+        <w:t>A coagulant is a substance that causes a liquid to coagulate</w:t>
+      </w:r>
+      <w:r>
+        <w:t xml:space="preserve">, </w:t>
+      </w:r>
+      <w:r>
+        <w:rPr>
+          <w:rFonts w:cstheme="minorHAnsi"/>
+        </w:rPr>
+        <w:t>Aluminium Sulphate</w:t>
+      </w:r>
+      <w:r>
+        <w:rPr>
+          <w:rFonts w:cstheme="minorHAnsi"/>
+        </w:rPr>
+        <w:t xml:space="preserve"> Al</w:t>
+      </w:r>
+      <w:r>
+        <w:rPr>
+          <w:rFonts w:cstheme="minorHAnsi"/>
+          <w:vertAlign w:val="subscript"/>
+        </w:rPr>
+        <w:t>2</w:t>
+      </w:r>
+      <w:r>
+        <w:rPr>
+          <w:rFonts w:cstheme="minorHAnsi"/>
+        </w:rPr>
+        <w:t>(SO</w:t>
+      </w:r>
+      <w:r>
+        <w:rPr>
+          <w:rFonts w:cstheme="minorHAnsi"/>
+          <w:vertAlign w:val="subscript"/>
+        </w:rPr>
+        <w:t>4</w:t>
+      </w:r>
+      <w:r>
+        <w:rPr>
+          <w:rFonts w:cstheme="minorHAnsi"/>
+        </w:rPr>
+        <w:t>)</w:t>
+      </w:r>
+      <w:r>
+        <w:rPr>
+          <w:rFonts w:cstheme="minorHAnsi"/>
+          <w:vertAlign w:val="subscript"/>
+        </w:rPr>
+        <w:t>3</w:t>
+      </w:r>
+      <w:r>
+        <w:rPr>
+          <w:rFonts w:cstheme="minorHAnsi"/>
+        </w:rPr>
+        <w:t xml:space="preserve"> is a common choice for water treatment plants as it is effective, non-toxic and most importantly insoluble so that it can be removed after the treatment. Coagulation is the method of altering colloids so that they flocculate – the process in which colloids </w:t>
+      </w:r>
+      <w:r>
+        <w:rPr>
+          <w:rFonts w:cstheme="minorHAnsi"/>
+        </w:rPr>
+        <w:t xml:space="preserve">aggregate to form larger particles called flocs and settle to the bottom of the solution. Water isn’t potable after undergoing flocculation, </w:t>
+      </w:r>
+      <w:r>
+        <w:rPr>
+          <w:rFonts w:cstheme="minorHAnsi"/>
+        </w:rPr>
+        <w:t>it must go</w:t>
+      </w:r>
+      <w:r>
+        <w:rPr>
+          <w:rFonts w:cstheme="minorHAnsi"/>
+        </w:rPr>
+        <w:t xml:space="preserve"> through skimming and filtration to remove these particles.</w:t>
+      </w:r>
+    </w:p>
+    <w:p>
+      <w:r>
+        <w:t xml:space="preserve"> </w:t>
+      </w:r>
+      <w:r>
+        <w:t>Effective coagulation control is vital in ensuring the safety of potable water</w:t>
+      </w:r>
+      <w:r>
+        <w:t>.</w:t>
+      </w:r>
+      <w:r>
+        <w:t xml:space="preserve"> For this project </w:t>
+      </w:r>
+      <w:r>
+        <w:rPr>
+          <w:b/>
+        </w:rPr>
+        <w:t>I will be analysing historical data of coagulant doses to determine if the optimal choice was made at the time.</w:t>
+      </w:r>
+      <w:r>
+        <w:rPr>
+          <w:b/>
+        </w:rPr>
+        <w:t xml:space="preserve"> </w:t>
+      </w:r>
+      <w:r>
+        <w:t>Coagulation choice is affected by several variables such as raw water pH, temperature, turbidity, alkalinity,</w:t>
+      </w:r>
+      <w:r>
+        <w:t xml:space="preserve"> conductivity and the dissolved</w:t>
+      </w:r>
+      <w:r>
+        <w:t xml:space="preserve"> organic </w:t>
+      </w:r>
+      <w:r>
+        <w:t xml:space="preserve">carbon </w:t>
+      </w:r>
+      <w:r>
+        <w:t>content</w:t>
+      </w:r>
+      <w:r>
+        <w:t>. On</w:t>
+      </w:r>
+      <w:r>
+        <w:t>c</w:t>
+      </w:r>
+      <w:r>
+        <w:t xml:space="preserve">e the chosen coagulant dose is applied, the outputs measured to determine if a </w:t>
+      </w:r>
+      <w:r>
+        <w:t>dose</w:t>
+      </w:r>
+      <w:r>
+        <w:t xml:space="preserve"> was appropriate are the clarified water colour, the dissolved organic carbon content, residual coagulant, chlorine demand and the dissolved air floatation turbidity. All the mentioned outputs should be as low as possible for a good coagulant dose. </w:t>
+      </w:r>
+      <w:r>
+        <w:t xml:space="preserve">I will be </w:t>
+      </w:r>
+      <w:r>
+        <w:t>analysing</w:t>
+      </w:r>
+      <w:r>
+        <w:t xml:space="preserve"> </w:t>
+      </w:r>
+      <w:r>
+        <w:t>6 months</w:t>
+      </w:r>
+      <w:r>
+        <w:t xml:space="preserve"> of 15-minute data for all monitoring points on site and manual samples of other monitoring points are taken 2 or 3 times a week. </w:t>
+      </w:r>
+    </w:p>
+    <w:p>
+      <w:r>
         <w:rPr>
           <w:noProof/>
         </w:rPr>
         <w:drawing>
-          <wp:anchor distT="0" distB="0" distL="114300" distR="114300" simplePos="0" relativeHeight="251658240" behindDoc="0" locked="0" layoutInCell="1" allowOverlap="1" wp14:anchorId="24B803C7" wp14:editId="13B0E2E0">
+          <wp:anchor distT="0" distB="0" distL="114300" distR="114300" simplePos="0" relativeHeight="251658240" behindDoc="0" locked="0" layoutInCell="1" allowOverlap="1" wp14:anchorId="24B803C7" wp14:editId="60F8AECD">
             <wp:simplePos x="0" y="0"/>
             <wp:positionH relativeFrom="margin">
-              <wp:align>right</wp:align>
+              <wp:align>center</wp:align>
             </wp:positionH>
             <wp:positionV relativeFrom="paragraph">
-              <wp:posOffset>3531235</wp:posOffset>
+              <wp:posOffset>12065</wp:posOffset>
             </wp:positionV>
-            <wp:extent cx="5731510" cy="1982470"/>
-            <wp:effectExtent l="0" t="0" r="2540" b="0"/>
+            <wp:extent cx="4731385" cy="1636395"/>
+            <wp:effectExtent l="0" t="0" r="0" b="1905"/>
             <wp:wrapSquare wrapText="bothSides"/>
             <wp:docPr id="1" name="Picture 1"/>
             <wp:cNvGraphicFramePr>
@@ -486,7 +654,7 @@
                   <pic:spPr>
                     <a:xfrm>
                       <a:off x="0" y="0"/>
-                      <a:ext cx="5731510" cy="1982470"/>
+                      <a:ext cx="4731385" cy="1636395"/>
                     </a:xfrm>
                     <a:prstGeom prst="rect">
                       <a:avLst/>
@@ -504,202 +672,39 @@
           </wp:anchor>
         </w:drawing>
       </w:r>
-      <w:r>
-        <w:t>A coagulant is a substance that causes a liquid to coagulate</w:t>
-      </w:r>
-      <w:r>
-        <w:t xml:space="preserve">, </w:t>
-      </w:r>
-      <w:r>
-        <w:rPr>
-          <w:rFonts w:cstheme="minorHAnsi"/>
-        </w:rPr>
-        <w:t>Aluminium Sulphate</w:t>
-      </w:r>
-      <w:r>
-        <w:rPr>
-          <w:rFonts w:cstheme="minorHAnsi"/>
-        </w:rPr>
-        <w:t xml:space="preserve"> Al</w:t>
-      </w:r>
-      <w:r>
-        <w:rPr>
-          <w:rFonts w:cstheme="minorHAnsi"/>
-          <w:vertAlign w:val="subscript"/>
-        </w:rPr>
-        <w:t>2</w:t>
-      </w:r>
-      <w:r>
-        <w:rPr>
-          <w:rFonts w:cstheme="minorHAnsi"/>
-        </w:rPr>
-        <w:t>(SO</w:t>
-      </w:r>
-      <w:r>
-        <w:rPr>
-          <w:rFonts w:cstheme="minorHAnsi"/>
-          <w:vertAlign w:val="subscript"/>
-        </w:rPr>
-        <w:t>4</w:t>
-      </w:r>
-      <w:r>
-        <w:rPr>
-          <w:rFonts w:cstheme="minorHAnsi"/>
-        </w:rPr>
-        <w:t>)</w:t>
-      </w:r>
-      <w:r>
-        <w:rPr>
-          <w:rFonts w:cstheme="minorHAnsi"/>
-          <w:vertAlign w:val="subscript"/>
-        </w:rPr>
-        <w:t>3</w:t>
-      </w:r>
-      <w:r>
-        <w:rPr>
-          <w:rFonts w:cstheme="minorHAnsi"/>
-        </w:rPr>
-        <w:t xml:space="preserve"> is a common choice for water treatment plants as it is effective, non-toxic and most importantly insoluble so that it can be removed after the treatment. Coagulation is the method of altering colloids so that they flocculate – the process in which colloids </w:t>
-      </w:r>
-      <w:r>
-        <w:rPr>
-          <w:rFonts w:cstheme="minorHAnsi"/>
-        </w:rPr>
-        <w:t>aggregate to form larger particles called flocs and settle to the bottom of the solution. Water isn’t potable after undergoing flocculation, the water then goes through skimming and filtration to remove these particles.</w:t>
-      </w:r>
-    </w:p>
-    <w:p>
-      <w:r>
-        <w:t xml:space="preserve"> </w:t>
-      </w:r>
-      <w:r>
-        <w:br/>
-      </w:r>
-      <w:r>
-        <w:t>Effective coagulation control is vital in ensuring the safety of potable water</w:t>
-      </w:r>
-      <w:r>
-        <w:t>.</w:t>
-      </w:r>
-      <w:r>
-        <w:t xml:space="preserve"> For this project </w:t>
-      </w:r>
-      <w:r>
-        <w:rPr>
-          <w:b/>
-        </w:rPr>
-        <w:t>I will be analysing historical data of coagulant doses to determine if the optimal choice was made at the time.</w:t>
-      </w:r>
-      <w:r>
-        <w:rPr>
-          <w:b/>
-        </w:rPr>
-        <w:t xml:space="preserve"> </w:t>
-      </w:r>
-      <w:r>
-        <w:t>Coagulation choice is affected by several variables such as raw water pH, temperature, turbidity, alkalinity,</w:t>
-      </w:r>
-      <w:r>
-        <w:t xml:space="preserve"> conductivity and the dissolved</w:t>
-      </w:r>
-      <w:r>
-        <w:t xml:space="preserve"> organic </w:t>
-      </w:r>
-      <w:r>
-        <w:t xml:space="preserve">carbon </w:t>
-      </w:r>
-      <w:r>
-        <w:t>content</w:t>
-      </w:r>
-      <w:r>
-        <w:t>. On</w:t>
-      </w:r>
-      <w:r>
-        <w:t>c</w:t>
-      </w:r>
-      <w:r>
-        <w:t xml:space="preserve">e the chosen coagulant dose is applied, the outputs measured to determine if a </w:t>
-      </w:r>
-      <w:r>
-        <w:t>dose</w:t>
-      </w:r>
-      <w:r>
-        <w:t xml:space="preserve"> was appropriate are the clarified water colour, the dissolved organic carbon content, residual coagulant, chlorine demand and the dissolved air floatation turbidity. All the mentioned outputs should be as low as possible for a good coagulant dose. </w:t>
-      </w:r>
-      <w:r>
-        <w:t xml:space="preserve">I will be </w:t>
-      </w:r>
-      <w:r>
-        <w:t>analysing</w:t>
-      </w:r>
-      <w:r>
-        <w:t xml:space="preserve"> </w:t>
-      </w:r>
-      <w:r>
-        <w:rPr>
-          <w:color w:val="FF0000"/>
-        </w:rPr>
-        <w:t>(6 months/10 years)</w:t>
-      </w:r>
-      <w:r>
-        <w:t xml:space="preserve"> of 15-minute data for all monitoring points on site and manual samples of other monitoring points are taken 2 or 3 times a week. </w:t>
-      </w:r>
     </w:p>
     <w:p/>
     <w:p/>
-    <w:p>
+    <w:p/>
+    <w:p/>
+    <w:p/>
+    <w:p>
+      <w:r>
+        <w:t xml:space="preserve">There are some commercially available units used to control coagulation dose including </w:t>
+      </w:r>
+      <w:proofErr w:type="gramStart"/>
+      <w:r>
+        <w:t>Com::</w:t>
+      </w:r>
+      <w:proofErr w:type="gramEnd"/>
+      <w:r>
+        <w:t xml:space="preserve">pass, however a problem with this kind of unit is that they don’t look at the effect of the dosing throughout the plant and have limited feedback loops. These units don’t learn and are merely an instrument with a pre-set algorithm rather than an evolving one. </w:t>
+      </w:r>
+    </w:p>
+    <w:p>
+      <w:r>
+        <w:t>I am hoping that this project will give more of an insight into the factors that affect coagulation and help to optimise the process for choosing a coagulant dose</w:t>
+      </w:r>
+      <w:r>
+        <w:t xml:space="preserve"> in the future.</w:t>
+      </w:r>
+    </w:p>
+    <w:p>
+      <w:pPr>
+        <w:pStyle w:val="Heading3"/>
+      </w:pPr>
       <w:r>
         <w:lastRenderedPageBreak/>
-        <w:t xml:space="preserve">There are some commercially available units used to control coagulation dose including </w:t>
-      </w:r>
-      <w:proofErr w:type="gramStart"/>
-      <w:r>
-        <w:t>Com::</w:t>
-      </w:r>
-      <w:proofErr w:type="gramEnd"/>
-      <w:r>
-        <w:t xml:space="preserve">pass, however a problem with this kind of unit is that they don’t look at the effect of the dosing throughout the plant and have limited feedback loops. These units don’t learn and are merely an instrument with a pre-set algorithm rather than an evolving one. </w:t>
-      </w:r>
-    </w:p>
-    <w:p>
-      <w:pPr>
-        <w:rPr>
-          <w:i/>
-        </w:rPr>
-      </w:pPr>
-      <w:r>
-        <w:t>I am hoping that this project will give more of an insight into the factors that affect coagulation and help to optimise the process for choosing a coagulant dose</w:t>
-      </w:r>
-      <w:r>
-        <w:t xml:space="preserve"> in the future.</w:t>
-      </w:r>
-      <w:r>
-        <w:br/>
-      </w:r>
-      <w:r>
-        <w:br/>
-      </w:r>
-      <w:r>
-        <w:t xml:space="preserve">This project will use (____methodology____) and I will justify this choice </w:t>
-      </w:r>
-      <w:r>
-        <w:t>early in the</w:t>
-      </w:r>
-      <w:r>
-        <w:t xml:space="preserve"> work. </w:t>
-      </w:r>
-      <w:r>
-        <w:t xml:space="preserve"> </w:t>
-      </w:r>
-      <w:r>
-        <w:br/>
-      </w:r>
-    </w:p>
-    <w:p>
-      <w:pPr>
-        <w:pStyle w:val="Heading3"/>
-      </w:pPr>
-      <w:r>
         <w:t>Proposed Tasks</w:t>
       </w:r>
     </w:p>
@@ -770,7 +775,34 @@
         <w:rPr>
           <w:b/>
         </w:rPr>
-        <w:t>Setting up Version Control System</w:t>
+        <w:t>Development</w:t>
+      </w:r>
+    </w:p>
+    <w:p>
+      <w:pPr>
+        <w:pStyle w:val="ListParagraph"/>
+        <w:numPr>
+          <w:ilvl w:val="1"/>
+          <w:numId w:val="5"/>
+        </w:numPr>
+      </w:pPr>
+      <w:r>
+        <w:rPr>
+          <w:b/>
+        </w:rPr>
+        <w:t>I</w:t>
+      </w:r>
+      <w:r>
+        <w:rPr>
+          <w:b/>
+        </w:rPr>
+        <w:t>/</w:t>
+      </w:r>
+      <w:r>
+        <w:rPr>
+          <w:b/>
+        </w:rPr>
+        <w:t>O Functions</w:t>
       </w:r>
       <w:r>
         <w:rPr>
@@ -779,18 +811,72 @@
         <w:br/>
       </w:r>
       <w:r>
-        <w:t>I have only ever worked with a plug-in in Eclipse for version control during last year</w:t>
-      </w:r>
-      <w:r>
-        <w:t>’</w:t>
-      </w:r>
-      <w:r>
-        <w:t>s Software Engineering group project. As this project is going to be built using Python this isn’t possible and I will therefore have to spend some time setting up a Subversion repository</w:t>
-      </w:r>
-      <w:r>
-        <w:t xml:space="preserve"> and learning how to use it. </w:t>
-      </w:r>
-      <w:r>
+        <w:t>The first step of development will be to read in the large amount of data from the .csv files provided by Dr Martin into Python. I will organise this data into tables.</w:t>
+      </w:r>
+    </w:p>
+    <w:p>
+      <w:pPr>
+        <w:pStyle w:val="ListParagraph"/>
+        <w:numPr>
+          <w:ilvl w:val="1"/>
+          <w:numId w:val="5"/>
+        </w:numPr>
+      </w:pPr>
+      <w:r>
+        <w:rPr>
+          <w:b/>
+        </w:rPr>
+        <w:t>Visualisation of Relationships between Input, Output and Dosage</w:t>
+      </w:r>
+      <w:r>
+        <w:rPr>
+          <w:b/>
+        </w:rPr>
+        <w:br/>
+      </w:r>
+      <w:r>
+        <w:t xml:space="preserve">The next step will be to plot the relationships between the inputs (raw water colour, turbidity, conductivity, dissolved organic carbon, temperature and pH) and the outputs (clarified water colour, dissolved organic carbon, residual coagulant, chlorine demand and dissolved air flotation turbidity) for the specified coagulant dose. Some relationships will be obvious to plot i.e. raw water colour vs clarified water colour but the relationship between other factors i.e. residual coagulant and the chlorine demand will be interesting. From these graphs I hope to </w:t>
+      </w:r>
+      <w:r>
+        <w:t xml:space="preserve">find a correlation between factors and from that be able to find a deeper insight into the factors that affect coagulation. </w:t>
+      </w:r>
+    </w:p>
+    <w:p>
+      <w:pPr>
+        <w:pStyle w:val="ListParagraph"/>
+        <w:numPr>
+          <w:ilvl w:val="1"/>
+          <w:numId w:val="5"/>
+        </w:numPr>
+      </w:pPr>
+      <w:r>
+        <w:rPr>
+          <w:b/>
+        </w:rPr>
+        <w:t>Exploration of Various Machine Learning Techniques to Determine Effect of Coagulants</w:t>
+      </w:r>
+      <w:r>
+        <w:rPr>
+          <w:b/>
+        </w:rPr>
+        <w:br/>
+      </w:r>
+      <w:r>
+        <w:t>Lastly</w:t>
+      </w:r>
+      <w:r>
+        <w:t>,</w:t>
+      </w:r>
+      <w:r>
+        <w:t xml:space="preserve"> I will research into machine learning techniques and use the findings from the plots of relationships to determine the effects of the coagulant dose used</w:t>
+      </w:r>
+      <w:r>
+        <w:t xml:space="preserve"> and hope to use this part of the project to find useful data for Dr Martin. The data found here will hopefully be of use to Dr Martin when deciding on future coagulant dosages. </w:t>
+      </w:r>
+      <w:r>
+        <w:rPr>
+          <w:b/>
+        </w:rPr>
         <w:br/>
       </w:r>
     </w:p>
@@ -806,12 +892,18 @@
         <w:rPr>
           <w:b/>
         </w:rPr>
-        <w:t>Development</w:t>
-      </w:r>
-      <w:r>
-        <w:rPr>
-          <w:b/>
-        </w:rPr>
+        <w:t>Project Meetings and Project Blog</w:t>
+      </w:r>
+      <w:r>
+        <w:rPr>
+          <w:b/>
+        </w:rPr>
+        <w:br/>
+      </w:r>
+      <w:r>
+        <w:t xml:space="preserve">During this project I will attend weekly supervisor meetings – one with a small group of students every Monday and a 1-1 with my supervisor every Thursday. These meetings will be a good time to ask my supervisor for guidance and to see how other students are progressing in their projects. I will be keeping a blog throughout the duration of this project where any notes from the meetings will be kept, along with a log of what I have achieved during the working week and what my goals are for the next week. The blog will be hosted on WordPress. </w:t>
+      </w:r>
+      <w:r>
         <w:br/>
       </w:r>
     </w:p>
@@ -827,33 +919,6 @@
         <w:rPr>
           <w:b/>
         </w:rPr>
-        <w:t>Project Meetings and Project Blog</w:t>
-      </w:r>
-      <w:r>
-        <w:rPr>
-          <w:b/>
-        </w:rPr>
-        <w:br/>
-      </w:r>
-      <w:r>
-        <w:t xml:space="preserve">During this project I will attend weekly supervisor meetings – one with a small group of students every Monday and a 1-1 with my supervisor every Thursday. These meetings will be a good time to ask my supervisor for guidance and to see how other students are progressing in their projects. I will be keeping a blog throughout the duration of this project where any notes from the meetings will be kept, along with a log of what I have achieved during the working week and what my goals are for the next week. The blog will be hosted on WordPress. </w:t>
-      </w:r>
-      <w:r>
-        <w:br/>
-      </w:r>
-    </w:p>
-    <w:p>
-      <w:pPr>
-        <w:pStyle w:val="ListParagraph"/>
-        <w:numPr>
-          <w:ilvl w:val="0"/>
-          <w:numId w:val="5"/>
-        </w:numPr>
-      </w:pPr>
-      <w:r>
-        <w:rPr>
-          <w:b/>
-        </w:rPr>
         <w:t>Preparation for Demonstrations</w:t>
       </w:r>
       <w:r>
@@ -867,10 +932,7 @@
       <w:pPr>
         <w:pStyle w:val="Heading3"/>
       </w:pPr>
-      <w:bookmarkStart w:id="0" w:name="_GoBack"/>
-      <w:bookmarkEnd w:id="0"/>
-      <w:r>
-        <w:lastRenderedPageBreak/>
+      <w:r>
         <w:t>Project Deliverables</w:t>
       </w:r>
     </w:p>
@@ -930,6 +992,27 @@
         </w:rPr>
         <w:br/>
       </w:r>
+      <w:r>
+        <w:t xml:space="preserve">The software developed in this project will be developed in three parts as stated above. The software will read in data from .csv files, process this data and then plot the data showing the relationships between factors. It will then use machine learning to predict </w:t>
+      </w:r>
+      <w:r>
+        <w:t xml:space="preserve">an optimum </w:t>
+      </w:r>
+      <w:r>
+        <w:t xml:space="preserve">coagulant dose </w:t>
+      </w:r>
+      <w:r>
+        <w:t>in the future</w:t>
+      </w:r>
+      <w:r>
+        <w:t>.</w:t>
+      </w:r>
+      <w:r>
+        <w:rPr>
+          <w:b/>
+        </w:rPr>
+        <w:br/>
+      </w:r>
     </w:p>
     <w:p>
       <w:pPr>
@@ -946,13 +1029,25 @@
         <w:rPr>
           <w:b/>
         </w:rPr>
-        <w:t>Tests</w:t>
+        <w:t>Final Report</w:t>
       </w:r>
       <w:r>
         <w:rPr>
           <w:b/>
         </w:rPr>
         <w:br/>
+      </w:r>
+      <w:r>
+        <w:t xml:space="preserve">This document will be the </w:t>
+      </w:r>
+      <w:r>
+        <w:t>major</w:t>
+      </w:r>
+      <w:r>
+        <w:t xml:space="preserve"> report on the project and will discuss the work completed in depth. </w:t>
+      </w:r>
+      <w:r>
+        <w:t xml:space="preserve">I will discuss the findings of the data analysis in detail and discuss what went well and what could’ve gone better. </w:t>
       </w:r>
       <w:r>
         <w:rPr>
@@ -976,7 +1071,7 @@
         <w:rPr>
           <w:b/>
         </w:rPr>
-        <w:t>Final Report</w:t>
+        <w:t>Final Demonstration</w:t>
       </w:r>
       <w:r>
         <w:rPr>
@@ -985,186 +1080,159 @@
         <w:br/>
       </w:r>
       <w:r>
-        <w:t xml:space="preserve">This document will be the </w:t>
-      </w:r>
-      <w:r>
-        <w:t>major</w:t>
-      </w:r>
-      <w:r>
-        <w:t xml:space="preserve"> report on the project and will discuss the work completed in depth. </w:t>
-      </w:r>
-      <w:r>
-        <w:t xml:space="preserve">I will discuss the findings of the data analysis in detail and discuss what went well and what could’ve gone better. </w:t>
-      </w:r>
-      <w:r>
-        <w:rPr>
-          <w:b/>
+        <w:t>No formal documentation will be produced for this demonstration. However</w:t>
+      </w:r>
+      <w:r>
+        <w:t>,</w:t>
+      </w:r>
+      <w:r>
+        <w:t xml:space="preserve"> as it is worth 20% of the final grade it should be considered when planning the work. </w:t>
+      </w:r>
+    </w:p>
+    <w:p>
+      <w:pPr>
+        <w:rPr>
+          <w:b/>
+        </w:rPr>
+      </w:pPr>
+    </w:p>
+    <w:p>
+      <w:pPr>
+        <w:pStyle w:val="Heading3"/>
+        <w:rPr>
+          <w:i/>
+        </w:rPr>
+      </w:pPr>
+      <w:r>
+        <w:t>Bibliography</w:t>
+      </w:r>
+    </w:p>
+    <w:p>
+      <w:r>
+        <w:rPr>
+          <w:i/>
         </w:rPr>
         <w:br/>
       </w:r>
-    </w:p>
-    <w:p>
-      <w:pPr>
-        <w:pStyle w:val="ListParagraph"/>
-        <w:numPr>
-          <w:ilvl w:val="0"/>
-          <w:numId w:val="6"/>
-        </w:numPr>
-        <w:rPr>
-          <w:b/>
-        </w:rPr>
-      </w:pPr>
-      <w:r>
-        <w:rPr>
-          <w:b/>
-        </w:rPr>
-        <w:t>Final Demonstration</w:t>
-      </w:r>
-      <w:r>
-        <w:rPr>
-          <w:b/>
-        </w:rPr>
-        <w:br/>
-      </w:r>
-      <w:r>
-        <w:t>No formal documentation will be produced for this demonstration. However</w:t>
-      </w:r>
-      <w:r>
+      <w:r>
+        <w:rPr>
+          <w:rFonts w:cstheme="minorHAnsi"/>
+          <w:bCs/>
+          <w:color w:val="222222"/>
+          <w:spacing w:val="3"/>
+          <w:shd w:val="clear" w:color="auto" w:fill="FFFFFF"/>
+        </w:rPr>
+        <w:t>H</w:t>
+      </w:r>
+      <w:r>
+        <w:rPr>
+          <w:rFonts w:cstheme="minorHAnsi"/>
+          <w:bCs/>
+          <w:color w:val="222222"/>
+          <w:spacing w:val="3"/>
+          <w:shd w:val="clear" w:color="auto" w:fill="FFFFFF"/>
+        </w:rPr>
+        <w:t>.</w:t>
+      </w:r>
+      <w:r>
+        <w:rPr>
+          <w:rFonts w:cstheme="minorHAnsi"/>
+          <w:bCs/>
+          <w:color w:val="222222"/>
+          <w:spacing w:val="3"/>
+          <w:shd w:val="clear" w:color="auto" w:fill="FFFFFF"/>
+        </w:rPr>
+        <w:t xml:space="preserve"> </w:t>
+      </w:r>
+      <w:proofErr w:type="spellStart"/>
+      <w:r>
+        <w:rPr>
+          <w:rFonts w:cstheme="minorHAnsi"/>
+          <w:bCs/>
+          <w:color w:val="222222"/>
+          <w:spacing w:val="3"/>
+          <w:shd w:val="clear" w:color="auto" w:fill="FFFFFF"/>
+        </w:rPr>
+        <w:t>Ratnaweera</w:t>
+      </w:r>
+      <w:proofErr w:type="spellEnd"/>
+      <w:r>
+        <w:rPr>
+          <w:rFonts w:cstheme="minorHAnsi"/>
+          <w:bCs/>
+          <w:color w:val="222222"/>
+          <w:spacing w:val="3"/>
+          <w:shd w:val="clear" w:color="auto" w:fill="FFFFFF"/>
+        </w:rPr>
         <w:t>,</w:t>
       </w:r>
       <w:r>
-        <w:t xml:space="preserve"> as it is worth 20% of the final grade it should be considered when planning the work. </w:t>
-      </w:r>
-    </w:p>
-    <w:p>
-      <w:pPr>
-        <w:rPr>
-          <w:b/>
-        </w:rPr>
-      </w:pPr>
-    </w:p>
-    <w:p>
-      <w:pPr>
-        <w:pStyle w:val="Heading3"/>
-        <w:rPr>
-          <w:i/>
-        </w:rPr>
-      </w:pPr>
-      <w:r>
-        <w:t>Bibliography</w:t>
-      </w:r>
-    </w:p>
-    <w:p>
-      <w:pPr>
-        <w:rPr>
-          <w:u w:val="single"/>
-        </w:rPr>
-      </w:pPr>
-      <w:r>
-        <w:rPr>
-          <w:i/>
-        </w:rPr>
-        <w:br/>
-      </w:r>
-      <w:r>
-        <w:rPr>
-          <w:b/>
-          <w:u w:val="single"/>
-        </w:rPr>
-        <w:t>To Learn From</w:t>
-      </w:r>
-    </w:p>
-    <w:p>
-      <w:pPr>
-        <w:rPr>
-          <w:b/>
-        </w:rPr>
-      </w:pPr>
+        <w:rPr>
+          <w:rFonts w:cstheme="minorHAnsi"/>
+          <w:bCs/>
+          <w:color w:val="222222"/>
+          <w:spacing w:val="3"/>
+          <w:shd w:val="clear" w:color="auto" w:fill="FFFFFF"/>
+        </w:rPr>
+        <w:t xml:space="preserve"> J</w:t>
+      </w:r>
+      <w:r>
+        <w:rPr>
+          <w:rFonts w:cstheme="minorHAnsi"/>
+          <w:bCs/>
+          <w:color w:val="222222"/>
+          <w:spacing w:val="3"/>
+          <w:shd w:val="clear" w:color="auto" w:fill="FFFFFF"/>
+        </w:rPr>
+        <w:t xml:space="preserve">. </w:t>
+      </w:r>
+      <w:r>
+        <w:rPr>
+          <w:rFonts w:cstheme="minorHAnsi"/>
+          <w:bCs/>
+          <w:color w:val="222222"/>
+          <w:spacing w:val="3"/>
+          <w:shd w:val="clear" w:color="auto" w:fill="FFFFFF"/>
+        </w:rPr>
+        <w:t>Fettig</w:t>
+      </w:r>
+      <w:r>
+        <w:rPr>
+          <w:rFonts w:cstheme="minorHAnsi"/>
+          <w:bCs/>
+          <w:color w:val="222222"/>
+          <w:spacing w:val="3"/>
+          <w:shd w:val="clear" w:color="auto" w:fill="FFFFFF"/>
+        </w:rPr>
+        <w:t xml:space="preserve"> (2015) </w:t>
+      </w:r>
+      <w:r>
+        <w:t>State of the Art of Online Monitoring and Control of the Coagulation Process</w:t>
+      </w:r>
+      <w:r>
+        <w:t xml:space="preserve">. Available at </w:t>
+      </w:r>
       <w:hyperlink r:id="rId6" w:history="1">
         <w:r>
           <w:rPr>
             <w:rStyle w:val="Hyperlink"/>
             <w:b/>
           </w:rPr>
-          <w:t>https://www.sswm.info/content/coagulation-flocculation</w:t>
+          <w:t>http://www.mdpi.com/2073-444</w:t>
         </w:r>
-      </w:hyperlink>
-      <w:r>
-        <w:rPr>
-          <w:b/>
-        </w:rPr>
-        <w:t xml:space="preserve"> </w:t>
-      </w:r>
-    </w:p>
-    <w:p>
-      <w:pPr>
-        <w:rPr>
-          <w:b/>
-        </w:rPr>
-      </w:pPr>
-      <w:hyperlink r:id="rId7" w:history="1">
         <w:r>
           <w:rPr>
             <w:rStyle w:val="Hyperlink"/>
             <w:b/>
           </w:rPr>
-          <w:t>http://dwi.defra.gov.uk/consumers/advice-leaflets/crypto.pdf</w:t>
+          <w:t>1</w:t>
         </w:r>
-      </w:hyperlink>
-      <w:r>
-        <w:rPr>
-          <w:b/>
-        </w:rPr>
-        <w:t xml:space="preserve"> (cryptosporidiosis)</w:t>
-      </w:r>
-    </w:p>
-    <w:p>
-      <w:pPr>
-        <w:jc w:val="center"/>
-        <w:rPr>
-          <w:b/>
-        </w:rPr>
-      </w:pPr>
-    </w:p>
-    <w:p>
-      <w:pPr>
-        <w:rPr>
-          <w:b/>
-        </w:rPr>
-      </w:pPr>
-      <w:r>
-        <w:rPr>
-          <w:b/>
-          <w:u w:val="single"/>
-        </w:rPr>
-        <w:t>Actual References</w:t>
-      </w:r>
-    </w:p>
-    <w:p>
-      <w:pPr>
-        <w:rPr>
-          <w:b/>
-        </w:rPr>
-      </w:pPr>
-      <w:r>
-        <w:rPr>
-          <w:b/>
-        </w:rPr>
-        <w:t xml:space="preserve">State of the Art of Online Monitoring and Control of the Coagulation Process </w:t>
-      </w:r>
-      <w:r>
-        <w:rPr>
-          <w:b/>
-        </w:rPr>
-        <w:br/>
-      </w:r>
-      <w:hyperlink r:id="rId8" w:history="1">
         <w:r>
           <w:rPr>
             <w:rStyle w:val="Hyperlink"/>
             <w:b/>
           </w:rPr>
-          <w:t>http://www.mdpi.com/2073-4441/7/11/6574</w:t>
+          <w:t>/7/11/6574</w:t>
         </w:r>
       </w:hyperlink>
       <w:r>
@@ -1173,7 +1241,67 @@
         </w:rPr>
         <w:t xml:space="preserve"> </w:t>
       </w:r>
-    </w:p>
+      <w:r>
+        <w:t>[Accessed: 7</w:t>
+      </w:r>
+      <w:r>
+        <w:rPr>
+          <w:vertAlign w:val="superscript"/>
+        </w:rPr>
+        <w:t>th</w:t>
+      </w:r>
+      <w:r>
+        <w:t xml:space="preserve"> February 2018</w:t>
+      </w:r>
+      <w:r>
+        <w:t>]</w:t>
+      </w:r>
+    </w:p>
+    <w:p>
+      <w:r>
+        <w:t xml:space="preserve">S. K. </w:t>
+      </w:r>
+      <w:proofErr w:type="spellStart"/>
+      <w:r>
+        <w:t>Dentel</w:t>
+      </w:r>
+      <w:proofErr w:type="spellEnd"/>
+      <w:r>
+        <w:t xml:space="preserve"> (2009) </w:t>
+      </w:r>
+      <w:r>
+        <w:t xml:space="preserve">Coagulant Control in Water </w:t>
+      </w:r>
+      <w:proofErr w:type="spellStart"/>
+      <w:r>
+        <w:t>Treatement</w:t>
+      </w:r>
+      <w:proofErr w:type="spellEnd"/>
+      <w:r>
+        <w:t xml:space="preserve">. Available at </w:t>
+      </w:r>
+      <w:hyperlink r:id="rId7" w:history="1">
+        <w:r>
+          <w:rPr>
+            <w:rStyle w:val="Hyperlink"/>
+          </w:rPr>
+          <w:t>http://www.tandfonline.com/doi/abs/10.1080/10643389109388409</w:t>
+        </w:r>
+      </w:hyperlink>
+      <w:r>
+        <w:t xml:space="preserve"> [Accessed: 7</w:t>
+      </w:r>
+      <w:r>
+        <w:rPr>
+          <w:vertAlign w:val="superscript"/>
+        </w:rPr>
+        <w:t>th</w:t>
+      </w:r>
+      <w:r>
+        <w:t xml:space="preserve"> February 2018]</w:t>
+      </w:r>
+    </w:p>
+    <w:p/>
     <w:p>
       <w:pPr>
         <w:rPr>
@@ -2756,6 +2884,18 @@
       <w:contextualSpacing/>
     </w:pPr>
   </w:style>
+  <w:style w:type="character" w:styleId="FollowedHyperlink">
+    <w:name w:val="FollowedHyperlink"/>
+    <w:basedOn w:val="DefaultParagraphFont"/>
+    <w:uiPriority w:val="99"/>
+    <w:semiHidden/>
+    <w:unhideWhenUsed/>
+    <w:rsid w:val="00527AF5"/>
+    <w:rPr>
+      <w:color w:val="954F72" w:themeColor="followedHyperlink"/>
+      <w:u w:val="single"/>
+    </w:rPr>
+  </w:style>
 </w:styles>
 </file>
 

</xml_diff>